<commit_message>
Update Project Proposal - 20201029.docx
Team Names added
</commit_message>
<xml_diff>
--- a/Project Proposal - 20201029.docx
+++ b/Project Proposal - 20201029.docx
@@ -96,6 +96,102 @@
           <w:shd w:val="clear" w:color="auto" w:fill="FFFFFF"/>
         </w:rPr>
         <w:t>We will be looking at countries that have recorded success in COVID-19 management and countries that have not gone near flattening their curve</w:t>
+      </w:r>
+    </w:p>
+    <w:p>
+      <w:pPr>
+        <w:rPr>
+          <w:rFonts w:ascii="Cambria" w:hAnsi="Cambria"/>
+          <w:sz w:val="24"/>
+          <w:szCs w:val="24"/>
+        </w:rPr>
+      </w:pPr>
+    </w:p>
+    <w:p>
+      <w:pPr>
+        <w:rPr>
+          <w:rFonts w:ascii="Cambria" w:hAnsi="Cambria"/>
+          <w:sz w:val="24"/>
+          <w:szCs w:val="24"/>
+          <w:u w:val="single"/>
+        </w:rPr>
+      </w:pPr>
+      <w:r>
+        <w:rPr>
+          <w:rFonts w:ascii="Cambria" w:hAnsi="Cambria"/>
+          <w:sz w:val="24"/>
+          <w:szCs w:val="24"/>
+          <w:u w:val="single"/>
+        </w:rPr>
+        <w:t>Team Members:</w:t>
+      </w:r>
+    </w:p>
+    <w:p>
+      <w:pPr>
+        <w:rPr>
+          <w:rFonts w:ascii="Cambria" w:hAnsi="Cambria"/>
+          <w:sz w:val="24"/>
+          <w:szCs w:val="24"/>
+        </w:rPr>
+      </w:pPr>
+      <w:r>
+        <w:rPr>
+          <w:rFonts w:ascii="Cambria" w:hAnsi="Cambria"/>
+          <w:sz w:val="24"/>
+          <w:szCs w:val="24"/>
+        </w:rPr>
+        <w:t>Bunmi Olakanmi</w:t>
+      </w:r>
+    </w:p>
+    <w:p>
+      <w:pPr>
+        <w:rPr>
+          <w:rFonts w:ascii="Cambria" w:hAnsi="Cambria"/>
+          <w:sz w:val="24"/>
+          <w:szCs w:val="24"/>
+        </w:rPr>
+      </w:pPr>
+      <w:r>
+        <w:rPr>
+          <w:rFonts w:ascii="Cambria" w:hAnsi="Cambria"/>
+          <w:sz w:val="24"/>
+          <w:szCs w:val="24"/>
+        </w:rPr>
+        <w:t>Chris Inalsingh</w:t>
+      </w:r>
+    </w:p>
+    <w:p>
+      <w:pPr>
+        <w:rPr>
+          <w:rFonts w:ascii="Cambria" w:hAnsi="Cambria"/>
+          <w:sz w:val="24"/>
+          <w:szCs w:val="24"/>
+        </w:rPr>
+      </w:pPr>
+      <w:r>
+        <w:rPr>
+          <w:rFonts w:ascii="Cambria" w:hAnsi="Cambria"/>
+          <w:sz w:val="24"/>
+          <w:szCs w:val="24"/>
+        </w:rPr>
+        <w:t>Moné-Renata Holder Seale</w:t>
+      </w:r>
+    </w:p>
+    <w:p>
+      <w:pPr>
+        <w:rPr>
+          <w:rFonts w:ascii="Cambria" w:hAnsi="Cambria"/>
+          <w:sz w:val="24"/>
+          <w:szCs w:val="24"/>
+        </w:rPr>
+      </w:pPr>
+      <w:r>
+        <w:rPr>
+          <w:rFonts w:ascii="Cambria" w:hAnsi="Cambria"/>
+          <w:sz w:val="24"/>
+          <w:szCs w:val="24"/>
+        </w:rPr>
+        <w:t>Nihal Joshua</w:t>
       </w:r>
     </w:p>
     <w:sectPr>

</xml_diff>